<commit_message>
Reportes, falta articulo especifico y por uo
</commit_message>
<xml_diff>
--- a/public/plantillas/plantilla.docx
+++ b/public/plantillas/plantilla.docx
@@ -9,8 +9,8 @@
           <w:rFonts w:ascii="Arial" w:hAnsi="Arial" w:cs="Arial"/>
           <w:b/>
           <w:bCs/>
-          <w:sz w:val="36"/>
-          <w:szCs w:val="36"/>
+          <w:sz w:val="28"/>
+          <w:szCs w:val="28"/>
         </w:rPr>
       </w:pPr>
       <w:r>
@@ -18,711 +18,136 @@
           <w:rFonts w:ascii="Arial" w:hAnsi="Arial" w:cs="Arial"/>
           <w:b/>
           <w:bCs/>
-          <w:noProof/>
-          <w:sz w:val="36"/>
-          <w:szCs w:val="36"/>
-        </w:rPr>
-        <mc:AlternateContent>
-          <mc:Choice Requires="wps">
-            <w:drawing>
-              <wp:anchor distT="0" distB="0" distL="114300" distR="114300" simplePos="0" relativeHeight="251659264" behindDoc="0" locked="0" layoutInCell="1" allowOverlap="1" wp14:anchorId="68FB5474" wp14:editId="24FC6673">
-                <wp:simplePos x="0" y="0"/>
-                <wp:positionH relativeFrom="margin">
-                  <wp:align>center</wp:align>
-                </wp:positionH>
-                <wp:positionV relativeFrom="paragraph">
-                  <wp:posOffset>-213756</wp:posOffset>
-                </wp:positionV>
-                <wp:extent cx="4856400" cy="925200"/>
-                <wp:effectExtent l="0" t="0" r="20955" b="27305"/>
-                <wp:wrapNone/>
-                <wp:docPr id="1430617524" name="Rectángulo 1"/>
-                <wp:cNvGraphicFramePr/>
-                <a:graphic xmlns:a="http://schemas.openxmlformats.org/drawingml/2006/main">
-                  <a:graphicData uri="http://schemas.microsoft.com/office/word/2010/wordprocessingShape">
-                    <wps:wsp>
-                      <wps:cNvSpPr/>
-                      <wps:spPr>
-                        <a:xfrm>
-                          <a:off x="0" y="0"/>
-                          <a:ext cx="4856400" cy="925200"/>
-                        </a:xfrm>
-                        <a:prstGeom prst="rect">
-                          <a:avLst/>
-                        </a:prstGeom>
-                        <a:noFill/>
-                        <a:ln w="9525" cap="flat" cmpd="sng" algn="ctr">
-                          <a:solidFill>
-                            <a:schemeClr val="dk1"/>
-                          </a:solidFill>
-                          <a:prstDash val="solid"/>
-                          <a:round/>
-                          <a:headEnd type="none" w="med" len="med"/>
-                          <a:tailEnd type="none" w="med" len="med"/>
-                        </a:ln>
-                      </wps:spPr>
-                      <wps:style>
-                        <a:lnRef idx="0">
-                          <a:scrgbClr r="0" g="0" b="0"/>
-                        </a:lnRef>
-                        <a:fillRef idx="0">
-                          <a:scrgbClr r="0" g="0" b="0"/>
-                        </a:fillRef>
-                        <a:effectRef idx="0">
-                          <a:scrgbClr r="0" g="0" b="0"/>
-                        </a:effectRef>
-                        <a:fontRef idx="minor">
-                          <a:schemeClr val="dk1"/>
-                        </a:fontRef>
-                      </wps:style>
-                      <wps:bodyPr rot="0" spcFirstLastPara="0" vertOverflow="overflow" horzOverflow="overflow" vert="horz" wrap="square" lIns="91440" tIns="45720" rIns="91440" bIns="45720" numCol="1" spcCol="0" rtlCol="0" fromWordArt="0" anchor="ctr" anchorCtr="0" forceAA="0" compatLnSpc="1">
-                        <a:prstTxWarp prst="textNoShape">
-                          <a:avLst/>
-                        </a:prstTxWarp>
-                        <a:spAutoFit/>
-                      </wps:bodyPr>
-                    </wps:wsp>
-                  </a:graphicData>
-                </a:graphic>
-                <wp14:sizeRelH relativeFrom="margin">
-                  <wp14:pctWidth>0</wp14:pctWidth>
-                </wp14:sizeRelH>
-                <wp14:sizeRelV relativeFrom="margin">
-                  <wp14:pctHeight>0</wp14:pctHeight>
-                </wp14:sizeRelV>
-              </wp:anchor>
-            </w:drawing>
-          </mc:Choice>
-          <mc:Fallback>
-            <w:pict>
-              <v:rect w14:anchorId="43C3275F" id="Rectángulo 1" o:spid="_x0000_s1026" style="position:absolute;margin-left:0;margin-top:-16.85pt;width:382.4pt;height:72.85pt;z-index:251659264;visibility:visible;mso-wrap-style:square;mso-width-percent:0;mso-height-percent:0;mso-wrap-distance-left:9pt;mso-wrap-distance-top:0;mso-wrap-distance-right:9pt;mso-wrap-distance-bottom:0;mso-position-horizontal:center;mso-position-horizontal-relative:margin;mso-position-vertical:absolute;mso-position-vertical-relative:text;mso-width-percent:0;mso-height-percent:0;mso-width-relative:margin;mso-height-relative:margin;v-text-anchor:middle" o:gfxdata="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" filled="f" strokecolor="black [3200]">
-                <v:stroke joinstyle="round"/>
-                <v:textbox style="mso-fit-shape-to-text:t"/>
-                <w10:wrap anchorx="margin"/>
-              </v:rect>
-            </w:pict>
-          </mc:Fallback>
-        </mc:AlternateContent>
+          <w:sz w:val="28"/>
+          <w:szCs w:val="28"/>
+        </w:rPr>
+        <w:t>REPORTE DE LISTADO ARTICULOS D</w:t>
       </w:r>
       <w:r>
         <w:rPr>
           <w:rFonts w:ascii="Arial" w:hAnsi="Arial" w:cs="Arial"/>
           <w:b/>
           <w:bCs/>
-          <w:sz w:val="36"/>
-          <w:szCs w:val="36"/>
-        </w:rPr>
-        <w:t>INFORME TOTAL DE INGRESOS</w:t>
+          <w:sz w:val="28"/>
+          <w:szCs w:val="28"/>
+        </w:rPr>
+        <w:t>E INVENTARIO</w:t>
       </w:r>
     </w:p>
     <w:p>
       <w:pPr>
-        <w:pStyle w:val="Encabezado"/>
-        <w:jc w:val="center"/>
-        <w:rPr>
+        <w:rPr>
+          <w:rFonts w:ascii="Arial" w:hAnsi="Arial" w:cs="Arial"/>
+          <w:b/>
+          <w:bCs/>
           <w:sz w:val="28"/>
           <w:szCs w:val="28"/>
         </w:rPr>
       </w:pPr>
+    </w:p>
+    <w:p>
+      <w:pPr>
+        <w:rPr>
+          <w:rFonts w:ascii="Arial" w:hAnsi="Arial" w:cs="Arial"/>
+          <w:sz w:val="24"/>
+          <w:szCs w:val="24"/>
+          <w:lang w:val="en-US"/>
+        </w:rPr>
+      </w:pPr>
       <w:r>
         <w:rPr>
-          <w:sz w:val="28"/>
-          <w:szCs w:val="28"/>
-        </w:rPr>
-        <w:t xml:space="preserve">MES: </w:t>
-      </w:r>
-      <w:r>
-        <w:rPr>
-          <w:sz w:val="28"/>
-          <w:szCs w:val="28"/>
-          <w:u w:val="single"/>
-        </w:rPr>
-        <w:t>${</w:t>
-      </w:r>
-      <w:proofErr w:type="spellStart"/>
-      <w:r>
-        <w:rPr>
-          <w:sz w:val="28"/>
-          <w:szCs w:val="28"/>
-          <w:u w:val="single"/>
-        </w:rPr>
-        <w:t>month</w:t>
-      </w:r>
-      <w:proofErr w:type="spellEnd"/>
-      <w:r>
-        <w:rPr>
-          <w:sz w:val="28"/>
-          <w:szCs w:val="28"/>
-          <w:u w:val="single"/>
-        </w:rPr>
-        <w:t>}</w:t>
-      </w:r>
-      <w:r>
-        <w:rPr>
-          <w:sz w:val="28"/>
-          <w:szCs w:val="28"/>
-        </w:rPr>
-        <w:tab/>
-        <w:t xml:space="preserve">             </w:t>
-      </w:r>
-      <w:r>
-        <w:rPr>
-          <w:sz w:val="28"/>
-          <w:szCs w:val="28"/>
-        </w:rPr>
-        <w:t>PERIODO</w:t>
-      </w:r>
-      <w:r>
-        <w:rPr>
-          <w:sz w:val="28"/>
-          <w:szCs w:val="28"/>
-        </w:rPr>
-        <w:t xml:space="preserve">: </w:t>
-      </w:r>
-      <w:r>
-        <w:rPr>
-          <w:sz w:val="28"/>
-          <w:szCs w:val="28"/>
-          <w:u w:val="single"/>
-        </w:rPr>
-        <w:t>${</w:t>
-      </w:r>
-      <w:proofErr w:type="spellStart"/>
-      <w:r>
-        <w:rPr>
-          <w:sz w:val="28"/>
-          <w:szCs w:val="28"/>
-          <w:u w:val="single"/>
-        </w:rPr>
-        <w:t>year</w:t>
-      </w:r>
-      <w:proofErr w:type="spellEnd"/>
-      <w:r>
-        <w:rPr>
-          <w:sz w:val="28"/>
-          <w:szCs w:val="28"/>
-          <w:u w:val="single"/>
-        </w:rPr>
-        <w:t>}</w:t>
+          <w:rFonts w:ascii="Arial" w:hAnsi="Arial" w:cs="Arial"/>
+          <w:sz w:val="24"/>
+          <w:szCs w:val="24"/>
+          <w:lang w:val="en-US"/>
+        </w:rPr>
+        <w:t>| Group | Description | Measure | Existences | Average Price | Total |</w:t>
       </w:r>
     </w:p>
     <w:p>
       <w:pPr>
-        <w:jc w:val="center"/>
-        <w:rPr>
-          <w:rFonts w:ascii="Arial" w:hAnsi="Arial" w:cs="Arial"/>
-          <w:b/>
-          <w:bCs/>
-          <w:sz w:val="36"/>
-          <w:szCs w:val="36"/>
+        <w:rPr>
+          <w:rFonts w:ascii="Arial" w:hAnsi="Arial" w:cs="Arial"/>
+          <w:sz w:val="24"/>
+          <w:szCs w:val="24"/>
+          <w:lang w:val="en-US"/>
         </w:rPr>
       </w:pPr>
-    </w:p>
-    <w:tbl>
-      <w:tblPr>
-        <w:tblStyle w:val="Tablaconcuadrcula"/>
-        <w:tblW w:w="10842" w:type="dxa"/>
-        <w:jc w:val="center"/>
-        <w:tblLook w:val="04A0" w:firstRow="1" w:lastRow="0" w:firstColumn="1" w:lastColumn="0" w:noHBand="0" w:noVBand="1"/>
-      </w:tblPr>
-      <w:tblGrid>
-        <w:gridCol w:w="2977"/>
-        <w:gridCol w:w="5739"/>
-        <w:gridCol w:w="2126"/>
-      </w:tblGrid>
-      <w:tr>
-        <w:trPr>
-          <w:trHeight w:val="253"/>
-          <w:jc w:val="center"/>
-        </w:trPr>
-        <w:tc>
-          <w:tcPr>
-            <w:tcW w:w="2977" w:type="dxa"/>
-            <w:tcBorders>
-              <w:top w:val="single" w:sz="12" w:space="0" w:color="auto"/>
-              <w:left w:val="single" w:sz="12" w:space="0" w:color="auto"/>
-              <w:bottom w:val="single" w:sz="12" w:space="0" w:color="auto"/>
-              <w:right w:val="single" w:sz="12" w:space="0" w:color="auto"/>
-            </w:tcBorders>
-            <w:shd w:val="clear" w:color="auto" w:fill="D0CECE" w:themeFill="background2" w:themeFillShade="E6"/>
-          </w:tcPr>
-          <w:p>
-            <w:pPr>
-              <w:jc w:val="center"/>
-              <w:rPr>
-                <w:rFonts w:ascii="Arial" w:hAnsi="Arial" w:cs="Arial"/>
-                <w:b/>
-                <w:bCs/>
-                <w:lang w:val="en-US"/>
-              </w:rPr>
-            </w:pPr>
-            <w:r>
-              <w:rPr>
-                <w:rFonts w:ascii="Arial" w:hAnsi="Arial" w:cs="Arial"/>
-                <w:b/>
-                <w:bCs/>
-                <w:lang w:val="en-US"/>
-              </w:rPr>
-              <w:t>ESPECIFICO</w:t>
-            </w:r>
-          </w:p>
-        </w:tc>
-        <w:tc>
-          <w:tcPr>
-            <w:tcW w:w="5739" w:type="dxa"/>
-            <w:tcBorders>
-              <w:top w:val="single" w:sz="12" w:space="0" w:color="auto"/>
-              <w:left w:val="single" w:sz="12" w:space="0" w:color="auto"/>
-              <w:bottom w:val="single" w:sz="12" w:space="0" w:color="auto"/>
-              <w:right w:val="single" w:sz="12" w:space="0" w:color="auto"/>
-            </w:tcBorders>
-            <w:shd w:val="clear" w:color="auto" w:fill="D0CECE" w:themeFill="background2" w:themeFillShade="E6"/>
-          </w:tcPr>
-          <w:p>
-            <w:pPr>
-              <w:jc w:val="center"/>
-              <w:rPr>
-                <w:rFonts w:ascii="Arial" w:hAnsi="Arial" w:cs="Arial"/>
-                <w:b/>
-                <w:bCs/>
-                <w:lang w:val="en-US"/>
-              </w:rPr>
-            </w:pPr>
-            <w:r>
-              <w:rPr>
-                <w:rFonts w:ascii="Arial" w:hAnsi="Arial" w:cs="Arial"/>
-                <w:b/>
-                <w:bCs/>
-                <w:lang w:val="en-US"/>
-              </w:rPr>
-              <w:t>DESCRIPCION</w:t>
-            </w:r>
-          </w:p>
-        </w:tc>
-        <w:tc>
-          <w:tcPr>
-            <w:tcW w:w="2126" w:type="dxa"/>
-            <w:tcBorders>
-              <w:top w:val="single" w:sz="12" w:space="0" w:color="auto"/>
-              <w:left w:val="single" w:sz="12" w:space="0" w:color="auto"/>
-              <w:bottom w:val="single" w:sz="12" w:space="0" w:color="auto"/>
-              <w:right w:val="single" w:sz="12" w:space="0" w:color="auto"/>
-            </w:tcBorders>
-            <w:shd w:val="clear" w:color="auto" w:fill="D0CECE" w:themeFill="background2" w:themeFillShade="E6"/>
-          </w:tcPr>
-          <w:p>
-            <w:pPr>
-              <w:jc w:val="center"/>
-              <w:rPr>
-                <w:rFonts w:ascii="Arial" w:hAnsi="Arial" w:cs="Arial"/>
-                <w:b/>
-                <w:bCs/>
-                <w:lang w:val="en-US"/>
-              </w:rPr>
-            </w:pPr>
-            <w:r>
-              <w:rPr>
-                <w:rFonts w:ascii="Arial" w:hAnsi="Arial" w:cs="Arial"/>
-                <w:b/>
-                <w:bCs/>
-                <w:lang w:val="en-US"/>
-              </w:rPr>
-              <w:t>TOTAL</w:t>
-            </w:r>
-          </w:p>
-        </w:tc>
-      </w:tr>
-      <w:tr>
-        <w:trPr>
-          <w:trHeight w:val="253"/>
-          <w:jc w:val="center"/>
-        </w:trPr>
-        <w:tc>
-          <w:tcPr>
-            <w:tcW w:w="2977" w:type="dxa"/>
-            <w:tcBorders>
-              <w:top w:val="single" w:sz="12" w:space="0" w:color="auto"/>
-              <w:left w:val="single" w:sz="12" w:space="0" w:color="auto"/>
-              <w:bottom w:val="single" w:sz="12" w:space="0" w:color="auto"/>
-              <w:right w:val="single" w:sz="12" w:space="0" w:color="auto"/>
-            </w:tcBorders>
-          </w:tcPr>
-          <w:p>
-            <w:pPr>
-              <w:jc w:val="center"/>
-              <w:rPr>
-                <w:rFonts w:ascii="Arial" w:hAnsi="Arial" w:cs="Arial"/>
-                <w:lang w:val="en-US"/>
-              </w:rPr>
-            </w:pPr>
-            <w:r>
-              <w:rPr>
-                <w:rFonts w:ascii="Arial" w:hAnsi="Arial" w:cs="Arial"/>
-                <w:lang w:val="en-US"/>
-              </w:rPr>
-              <w:t>${</w:t>
-            </w:r>
-            <w:proofErr w:type="spellStart"/>
-            <w:r>
-              <w:rPr>
-                <w:rFonts w:ascii="Arial" w:hAnsi="Arial" w:cs="Arial"/>
-                <w:lang w:val="en-US"/>
-              </w:rPr>
-              <w:t>codigopresupuestario</w:t>
-            </w:r>
-            <w:proofErr w:type="spellEnd"/>
-            <w:r>
-              <w:rPr>
-                <w:rFonts w:ascii="Arial" w:hAnsi="Arial" w:cs="Arial"/>
-                <w:lang w:val="en-US"/>
-              </w:rPr>
-              <w:t>}</w:t>
-            </w:r>
-          </w:p>
-        </w:tc>
-        <w:tc>
-          <w:tcPr>
-            <w:tcW w:w="5739" w:type="dxa"/>
-            <w:tcBorders>
-              <w:top w:val="single" w:sz="12" w:space="0" w:color="auto"/>
-              <w:left w:val="single" w:sz="12" w:space="0" w:color="auto"/>
-              <w:bottom w:val="single" w:sz="12" w:space="0" w:color="auto"/>
-              <w:right w:val="single" w:sz="12" w:space="0" w:color="auto"/>
-            </w:tcBorders>
-          </w:tcPr>
-          <w:p>
-            <w:pPr>
-              <w:rPr>
-                <w:rFonts w:ascii="Arial" w:hAnsi="Arial" w:cs="Arial"/>
-                <w:lang w:val="en-US"/>
-              </w:rPr>
-            </w:pPr>
-            <w:r>
-              <w:rPr>
-                <w:rFonts w:ascii="Arial" w:hAnsi="Arial" w:cs="Arial"/>
-                <w:lang w:val="en-US"/>
-              </w:rPr>
-              <w:t>${</w:t>
-            </w:r>
-            <w:proofErr w:type="spellStart"/>
-            <w:r>
-              <w:rPr>
-                <w:rFonts w:ascii="Arial" w:hAnsi="Arial" w:cs="Arial"/>
-                <w:lang w:val="en-US"/>
-              </w:rPr>
-              <w:t>descriprubro</w:t>
-            </w:r>
-            <w:proofErr w:type="spellEnd"/>
-            <w:r>
-              <w:rPr>
-                <w:rFonts w:ascii="Arial" w:hAnsi="Arial" w:cs="Arial"/>
-                <w:lang w:val="en-US"/>
-              </w:rPr>
-              <w:t>}</w:t>
-            </w:r>
-          </w:p>
-        </w:tc>
-        <w:tc>
-          <w:tcPr>
-            <w:tcW w:w="2126" w:type="dxa"/>
-            <w:tcBorders>
-              <w:top w:val="single" w:sz="12" w:space="0" w:color="auto"/>
-              <w:left w:val="single" w:sz="12" w:space="0" w:color="auto"/>
-              <w:bottom w:val="single" w:sz="12" w:space="0" w:color="auto"/>
-              <w:right w:val="single" w:sz="12" w:space="0" w:color="auto"/>
-            </w:tcBorders>
-          </w:tcPr>
-          <w:p>
-            <w:pPr>
-              <w:jc w:val="right"/>
-              <w:rPr>
-                <w:rFonts w:ascii="Arial" w:hAnsi="Arial" w:cs="Arial"/>
-                <w:lang w:val="en-US"/>
-              </w:rPr>
-            </w:pPr>
-            <w:r>
-              <w:rPr>
-                <w:rFonts w:ascii="Arial" w:hAnsi="Arial" w:cs="Arial"/>
-                <w:lang w:val="en-US"/>
-              </w:rPr>
-              <w:t xml:space="preserve">$ </w:t>
-            </w:r>
-            <w:r>
-              <w:rPr>
-                <w:rFonts w:ascii="Arial" w:hAnsi="Arial" w:cs="Arial"/>
-                <w:lang w:val="en-US"/>
-              </w:rPr>
-              <w:t>${</w:t>
-            </w:r>
-            <w:proofErr w:type="spellStart"/>
-            <w:r>
-              <w:rPr>
-                <w:rFonts w:ascii="Arial" w:hAnsi="Arial" w:cs="Arial"/>
-                <w:lang w:val="en-US"/>
-              </w:rPr>
-              <w:t>sumaTotal</w:t>
-            </w:r>
-            <w:proofErr w:type="spellEnd"/>
-            <w:r>
-              <w:rPr>
-                <w:rFonts w:ascii="Arial" w:hAnsi="Arial" w:cs="Arial"/>
-                <w:lang w:val="en-US"/>
-              </w:rPr>
-              <w:t>}</w:t>
-            </w:r>
-          </w:p>
-        </w:tc>
-      </w:tr>
-      <w:tr>
-        <w:trPr>
-          <w:trHeight w:val="253"/>
-          <w:jc w:val="center"/>
-        </w:trPr>
-        <w:tc>
-          <w:tcPr>
-            <w:tcW w:w="8716" w:type="dxa"/>
-            <w:gridSpan w:val="2"/>
-            <w:tcBorders>
-              <w:top w:val="single" w:sz="12" w:space="0" w:color="auto"/>
-              <w:left w:val="single" w:sz="12" w:space="0" w:color="auto"/>
-              <w:bottom w:val="single" w:sz="12" w:space="0" w:color="auto"/>
-              <w:right w:val="single" w:sz="12" w:space="0" w:color="auto"/>
-            </w:tcBorders>
-            <w:shd w:val="clear" w:color="auto" w:fill="D0CECE" w:themeFill="background2" w:themeFillShade="E6"/>
-          </w:tcPr>
-          <w:p>
-            <w:pPr>
-              <w:rPr>
-                <w:rFonts w:ascii="Arial" w:hAnsi="Arial" w:cs="Arial"/>
-                <w:b/>
-                <w:bCs/>
-                <w:i/>
-                <w:iCs/>
-                <w:lang w:val="en-US"/>
-              </w:rPr>
-            </w:pPr>
-            <w:r>
-              <w:rPr>
-                <w:rFonts w:ascii="Arial" w:hAnsi="Arial" w:cs="Arial"/>
-                <w:b/>
-                <w:bCs/>
-                <w:i/>
-                <w:iCs/>
-                <w:lang w:val="en-US"/>
-              </w:rPr>
-              <w:t>Total</w:t>
-            </w:r>
-          </w:p>
-        </w:tc>
-        <w:tc>
-          <w:tcPr>
-            <w:tcW w:w="2126" w:type="dxa"/>
-            <w:tcBorders>
-              <w:top w:val="single" w:sz="12" w:space="0" w:color="auto"/>
-              <w:left w:val="single" w:sz="12" w:space="0" w:color="auto"/>
-              <w:bottom w:val="single" w:sz="12" w:space="0" w:color="auto"/>
-              <w:right w:val="single" w:sz="12" w:space="0" w:color="auto"/>
-            </w:tcBorders>
-            <w:shd w:val="clear" w:color="auto" w:fill="D0CECE" w:themeFill="background2" w:themeFillShade="E6"/>
-          </w:tcPr>
-          <w:p>
-            <w:pPr>
-              <w:jc w:val="right"/>
-              <w:rPr>
-                <w:rFonts w:ascii="Arial" w:hAnsi="Arial" w:cs="Arial"/>
-                <w:lang w:val="en-US"/>
-              </w:rPr>
-            </w:pPr>
-            <w:r>
-              <w:rPr>
-                <w:rFonts w:ascii="Arial" w:hAnsi="Arial" w:cs="Arial"/>
-                <w:lang w:val="en-US"/>
-              </w:rPr>
-              <w:t xml:space="preserve">$ </w:t>
-            </w:r>
-            <w:r>
-              <w:rPr>
-                <w:rFonts w:ascii="Arial" w:hAnsi="Arial" w:cs="Arial"/>
-                <w:lang w:val="en-US"/>
-              </w:rPr>
-              <w:fldChar w:fldCharType="begin"/>
-            </w:r>
-            <w:r>
-              <w:rPr>
-                <w:rFonts w:ascii="Arial" w:hAnsi="Arial" w:cs="Arial"/>
-                <w:lang w:val="en-US"/>
-              </w:rPr>
-              <w:instrText xml:space="preserve"> =SUM(UP) </w:instrText>
-            </w:r>
-            <w:r>
-              <w:rPr>
-                <w:rFonts w:ascii="Arial" w:hAnsi="Arial" w:cs="Arial"/>
-                <w:lang w:val="en-US"/>
-              </w:rPr>
-              <w:fldChar w:fldCharType="separate"/>
-            </w:r>
-            <w:r>
-              <w:rPr>
-                <w:rFonts w:ascii="Arial" w:hAnsi="Arial" w:cs="Arial"/>
-                <w:lang w:val="en-US"/>
-              </w:rPr>
-              <w:fldChar w:fldCharType="end"/>
-            </w:r>
-            <w:r>
-              <w:rPr>
-                <w:rFonts w:ascii="Arial" w:hAnsi="Arial" w:cs="Arial"/>
-                <w:lang w:val="en-US"/>
-              </w:rPr>
-              <w:t>${</w:t>
-            </w:r>
-            <w:proofErr w:type="spellStart"/>
-            <w:r>
-              <w:rPr>
-                <w:rFonts w:ascii="Arial" w:hAnsi="Arial" w:cs="Arial"/>
-                <w:lang w:val="en-US"/>
-              </w:rPr>
-              <w:t>totalFinal</w:t>
-            </w:r>
-            <w:proofErr w:type="spellEnd"/>
-            <w:r>
-              <w:rPr>
-                <w:rFonts w:ascii="Arial" w:hAnsi="Arial" w:cs="Arial"/>
-                <w:lang w:val="en-US"/>
-              </w:rPr>
-              <w:t>}</w:t>
-            </w:r>
-          </w:p>
-        </w:tc>
-      </w:tr>
-    </w:tbl>
-    <w:p>
-      <w:pPr>
-        <w:rPr>
-          <w:rFonts w:ascii="Arial" w:hAnsi="Arial" w:cs="Arial"/>
-          <w:b/>
-          <w:bCs/>
-          <w:sz w:val="28"/>
-          <w:szCs w:val="28"/>
+      <w:r>
+        <w:rPr>
+          <w:rFonts w:ascii="Arial" w:hAnsi="Arial" w:cs="Arial"/>
+          <w:sz w:val="24"/>
+          <w:szCs w:val="24"/>
           <w:lang w:val="en-US"/>
         </w:rPr>
-      </w:pPr>
+        <w:t>|-------|-------------|---------|------------|---------------|-------|</w:t>
+      </w:r>
     </w:p>
     <w:p>
       <w:pPr>
         <w:rPr>
           <w:rFonts w:ascii="Arial" w:hAnsi="Arial" w:cs="Arial"/>
-          <w:b/>
-          <w:bCs/>
-          <w:sz w:val="28"/>
-          <w:szCs w:val="28"/>
+          <w:sz w:val="24"/>
+          <w:szCs w:val="24"/>
           <w:lang w:val="en-US"/>
         </w:rPr>
       </w:pPr>
+      <w:r>
+        <w:rPr>
+          <w:rFonts w:ascii="Arial" w:hAnsi="Arial" w:cs="Arial"/>
+          <w:sz w:val="24"/>
+          <w:szCs w:val="24"/>
+          <w:lang w:val="en-US"/>
+        </w:rPr>
+        <w:t>| ${group} | ${</w:t>
+      </w:r>
+      <w:proofErr w:type="spellStart"/>
+      <w:r>
+        <w:rPr>
+          <w:rFonts w:ascii="Arial" w:hAnsi="Arial" w:cs="Arial"/>
+          <w:sz w:val="24"/>
+          <w:szCs w:val="24"/>
+          <w:lang w:val="en-US"/>
+        </w:rPr>
+        <w:t>description_value</w:t>
+      </w:r>
+      <w:proofErr w:type="spellEnd"/>
+      <w:r>
+        <w:rPr>
+          <w:rFonts w:ascii="Arial" w:hAnsi="Arial" w:cs="Arial"/>
+          <w:sz w:val="24"/>
+          <w:szCs w:val="24"/>
+          <w:lang w:val="en-US"/>
+        </w:rPr>
+        <w:t>} | ${measure} | ${existences} | ${</w:t>
+      </w:r>
+      <w:proofErr w:type="spellStart"/>
+      <w:r>
+        <w:rPr>
+          <w:rFonts w:ascii="Arial" w:hAnsi="Arial" w:cs="Arial"/>
+          <w:sz w:val="24"/>
+          <w:szCs w:val="24"/>
+          <w:lang w:val="en-US"/>
+        </w:rPr>
+        <w:t>average_price</w:t>
+      </w:r>
+      <w:proofErr w:type="spellEnd"/>
+      <w:r>
+        <w:rPr>
+          <w:rFonts w:ascii="Arial" w:hAnsi="Arial" w:cs="Arial"/>
+          <w:sz w:val="24"/>
+          <w:szCs w:val="24"/>
+          <w:lang w:val="en-US"/>
+        </w:rPr>
+        <w:t>} | ${total} |</w:t>
+      </w:r>
     </w:p>
     <w:p>
       <w:pPr>
         <w:rPr>
           <w:rFonts w:ascii="Arial" w:hAnsi="Arial" w:cs="Arial"/>
-          <w:b/>
-          <w:bCs/>
-          <w:sz w:val="28"/>
-          <w:szCs w:val="28"/>
-          <w:lang w:val="en-US"/>
-        </w:rPr>
-      </w:pPr>
-    </w:p>
-    <w:p>
-      <w:pPr>
-        <w:rPr>
-          <w:rFonts w:ascii="Arial" w:hAnsi="Arial" w:cs="Arial"/>
-          <w:b/>
-          <w:bCs/>
-          <w:sz w:val="28"/>
-          <w:szCs w:val="28"/>
-          <w:lang w:val="en-US"/>
-        </w:rPr>
-      </w:pPr>
-    </w:p>
-    <w:p>
-      <w:pPr>
-        <w:rPr>
-          <w:rFonts w:ascii="Arial" w:hAnsi="Arial" w:cs="Arial"/>
-          <w:b/>
-          <w:bCs/>
-          <w:sz w:val="28"/>
-          <w:szCs w:val="28"/>
-          <w:lang w:val="en-US"/>
-        </w:rPr>
-      </w:pPr>
-    </w:p>
-    <w:p>
-      <w:pPr>
-        <w:rPr>
-          <w:rFonts w:ascii="Arial" w:hAnsi="Arial" w:cs="Arial"/>
-          <w:b/>
-          <w:bCs/>
-          <w:sz w:val="28"/>
-          <w:szCs w:val="28"/>
-          <w:lang w:val="en-US"/>
-        </w:rPr>
-      </w:pPr>
-    </w:p>
-    <w:p>
-      <w:pPr>
-        <w:rPr>
-          <w:rFonts w:ascii="Arial" w:hAnsi="Arial" w:cs="Arial"/>
-          <w:b/>
-          <w:bCs/>
-          <w:sz w:val="28"/>
-          <w:szCs w:val="28"/>
-          <w:lang w:val="en-US"/>
-        </w:rPr>
-      </w:pPr>
-    </w:p>
-    <w:p>
-      <w:pPr>
-        <w:rPr>
-          <w:rFonts w:ascii="Arial" w:hAnsi="Arial" w:cs="Arial"/>
-          <w:b/>
-          <w:bCs/>
-          <w:sz w:val="28"/>
-          <w:szCs w:val="28"/>
-          <w:lang w:val="en-US"/>
-        </w:rPr>
-      </w:pPr>
-    </w:p>
-    <w:p>
-      <w:pPr>
-        <w:rPr>
-          <w:rFonts w:ascii="Arial" w:hAnsi="Arial" w:cs="Arial"/>
-          <w:b/>
-          <w:bCs/>
-          <w:sz w:val="28"/>
-          <w:szCs w:val="28"/>
-          <w:lang w:val="en-US"/>
-        </w:rPr>
-      </w:pPr>
-    </w:p>
-    <w:p>
-      <w:pPr>
-        <w:rPr>
-          <w:rFonts w:ascii="Arial" w:hAnsi="Arial" w:cs="Arial"/>
-          <w:b/>
-          <w:bCs/>
-          <w:sz w:val="28"/>
-          <w:szCs w:val="28"/>
-          <w:lang w:val="en-US"/>
-        </w:rPr>
-      </w:pPr>
-    </w:p>
-    <w:p>
-      <w:pPr>
-        <w:rPr>
-          <w:rFonts w:ascii="Arial" w:hAnsi="Arial" w:cs="Arial"/>
-          <w:b/>
-          <w:bCs/>
-          <w:sz w:val="28"/>
-          <w:szCs w:val="28"/>
+          <w:sz w:val="24"/>
+          <w:szCs w:val="24"/>
           <w:lang w:val="en-US"/>
         </w:rPr>
       </w:pPr>

</xml_diff>